<commit_message>
updated my profile and Resume
</commit_message>
<xml_diff>
--- a/Assets/Images/Mike's Resume.docx
+++ b/Assets/Images/Mike's Resume.docx
@@ -252,7 +252,29 @@
           <w:sz w:val="22"/>
           <w:shd w:fill="auto" w:val="clear"/>
         </w:rPr>
-        <w:t xml:space="preserve">Feb’ 2015 </w:t>
+        <w:t xml:space="preserve">Feb</w:t>
+      </w:r>
+      <w:r>
+        <w:rPr>
+          <w:rFonts w:ascii="Arial" w:hAnsi="Arial" w:cs="Arial" w:eastAsia="Arial"/>
+          <w:color w:val="auto"/>
+          <w:spacing w:val="0"/>
+          <w:position w:val="0"/>
+          <w:sz w:val="22"/>
+          <w:shd w:fill="auto" w:val="clear"/>
+        </w:rPr>
+        <w:t xml:space="preserve">’</w:t>
+      </w:r>
+      <w:r>
+        <w:rPr>
+          <w:rFonts w:ascii="Arial" w:hAnsi="Arial" w:cs="Arial" w:eastAsia="Arial"/>
+          <w:color w:val="auto"/>
+          <w:spacing w:val="0"/>
+          <w:position w:val="0"/>
+          <w:sz w:val="22"/>
+          <w:shd w:fill="auto" w:val="clear"/>
+        </w:rPr>
+        <w:t xml:space="preserve"> 2015 </w:t>
       </w:r>
     </w:p>
     <w:p>
@@ -362,33 +384,25 @@
           <w:sz w:val="22"/>
           <w:shd w:fill="auto" w:val="clear"/>
         </w:rPr>
-        <w:t xml:space="preserve">Bilingual in English and Spanish. </w:t>
-      </w:r>
-    </w:p>
-    <w:p>
-      <w:pPr>
-        <w:spacing w:before="0" w:after="0" w:line="276"/>
-        <w:ind w:right="0" w:left="0" w:firstLine="0"/>
-        <w:jc w:val="left"/>
-        <w:rPr>
-          <w:rFonts w:ascii="Arial" w:hAnsi="Arial" w:cs="Arial" w:eastAsia="Arial"/>
-          <w:color w:val="auto"/>
-          <w:spacing w:val="0"/>
-          <w:position w:val="0"/>
-          <w:sz w:val="22"/>
-          <w:shd w:fill="auto" w:val="clear"/>
-        </w:rPr>
-      </w:pPr>
-      <w:r>
-        <w:rPr>
-          <w:rFonts w:ascii="Arial" w:hAnsi="Arial" w:cs="Arial" w:eastAsia="Arial"/>
-          <w:color w:val="auto"/>
-          <w:spacing w:val="0"/>
-          <w:position w:val="0"/>
-          <w:sz w:val="22"/>
-          <w:shd w:fill="auto" w:val="clear"/>
-        </w:rPr>
         <w:t xml:space="preserve">CPR Certified </w:t>
+        <w:tab/>
+        <w:tab/>
+        <w:tab/>
+        <w:tab/>
+        <w:tab/>
+        <w:tab/>
+        <w:tab/>
+      </w:r>
+      <w:r>
+        <w:rPr>
+          <w:rFonts w:ascii="Arial" w:hAnsi="Arial" w:cs="Arial" w:eastAsia="Arial"/>
+          <w:color w:val="auto"/>
+          <w:spacing w:val="0"/>
+          <w:position w:val="0"/>
+          <w:sz w:val="22"/>
+          <w:shd w:fill="auto" w:val="clear"/>
+        </w:rPr>
+        <w:t xml:space="preserve">HTML5</w:t>
       </w:r>
     </w:p>
     <w:p>
@@ -415,6 +429,24 @@
           <w:shd w:fill="auto" w:val="clear"/>
         </w:rPr>
         <w:t xml:space="preserve">Vital Signs</w:t>
+        <w:tab/>
+        <w:tab/>
+        <w:tab/>
+        <w:tab/>
+        <w:tab/>
+        <w:tab/>
+        <w:tab/>
+      </w:r>
+      <w:r>
+        <w:rPr>
+          <w:rFonts w:ascii="Arial" w:hAnsi="Arial" w:cs="Arial" w:eastAsia="Arial"/>
+          <w:color w:val="auto"/>
+          <w:spacing w:val="0"/>
+          <w:position w:val="0"/>
+          <w:sz w:val="22"/>
+          <w:shd w:fill="auto" w:val="clear"/>
+        </w:rPr>
+        <w:t xml:space="preserve">CSS3</w:t>
       </w:r>
     </w:p>
     <w:p>
@@ -441,6 +473,24 @@
           <w:shd w:fill="auto" w:val="clear"/>
         </w:rPr>
         <w:t xml:space="preserve">Injections</w:t>
+        <w:tab/>
+        <w:tab/>
+        <w:tab/>
+        <w:tab/>
+        <w:tab/>
+        <w:tab/>
+        <w:tab/>
+      </w:r>
+      <w:r>
+        <w:rPr>
+          <w:rFonts w:ascii="Arial" w:hAnsi="Arial" w:cs="Arial" w:eastAsia="Arial"/>
+          <w:color w:val="auto"/>
+          <w:spacing w:val="0"/>
+          <w:position w:val="0"/>
+          <w:sz w:val="22"/>
+          <w:shd w:fill="auto" w:val="clear"/>
+        </w:rPr>
+        <w:t xml:space="preserve">JavaScript</w:t>
       </w:r>
     </w:p>
     <w:p>
@@ -467,6 +517,13 @@
           <w:shd w:fill="auto" w:val="clear"/>
         </w:rPr>
         <w:t xml:space="preserve">Leadership Skills </w:t>
+        <w:tab/>
+        <w:tab/>
+        <w:tab/>
+        <w:tab/>
+        <w:tab/>
+        <w:tab/>
+        <w:t xml:space="preserve">Node.js</w:t>
       </w:r>
     </w:p>
     <w:p>
@@ -493,6 +550,13 @@
           <w:shd w:fill="auto" w:val="clear"/>
         </w:rPr>
         <w:t xml:space="preserve">Organizational skills </w:t>
+        <w:tab/>
+        <w:tab/>
+        <w:tab/>
+        <w:tab/>
+        <w:tab/>
+        <w:tab/>
+        <w:t xml:space="preserve">OOP</w:t>
       </w:r>
     </w:p>
     <w:p>
@@ -519,6 +583,14 @@
           <w:shd w:fill="auto" w:val="clear"/>
         </w:rPr>
         <w:t xml:space="preserve">Team Player </w:t>
+        <w:tab/>
+        <w:tab/>
+        <w:tab/>
+        <w:tab/>
+        <w:tab/>
+        <w:tab/>
+        <w:tab/>
+        <w:t xml:space="preserve">Express</w:t>
       </w:r>
     </w:p>
     <w:p>
@@ -545,6 +617,14 @@
           <w:shd w:fill="auto" w:val="clear"/>
         </w:rPr>
         <w:t xml:space="preserve">Fast Learner </w:t>
+        <w:tab/>
+        <w:tab/>
+        <w:tab/>
+        <w:tab/>
+        <w:tab/>
+        <w:tab/>
+        <w:tab/>
+        <w:t xml:space="preserve">Mysql</w:t>
       </w:r>
     </w:p>
     <w:p>
@@ -571,6 +651,12 @@
           <w:shd w:fill="auto" w:val="clear"/>
         </w:rPr>
         <w:t xml:space="preserve">Microsoft Office Programs</w:t>
+        <w:tab/>
+        <w:tab/>
+        <w:tab/>
+        <w:tab/>
+        <w:tab/>
+        <w:t xml:space="preserve">ORM</w:t>
       </w:r>
     </w:p>
     <w:p>
@@ -597,6 +683,14 @@
           <w:shd w:fill="auto" w:val="clear"/>
         </w:rPr>
         <w:t xml:space="preserve">Multi-tasker</w:t>
+        <w:tab/>
+        <w:tab/>
+        <w:tab/>
+        <w:tab/>
+        <w:tab/>
+        <w:tab/>
+        <w:tab/>
+        <w:t xml:space="preserve">MVC</w:t>
       </w:r>
     </w:p>
     <w:p>
@@ -623,84 +717,13 @@
           <w:shd w:fill="auto" w:val="clear"/>
         </w:rPr>
         <w:t xml:space="preserve">Customer Service</w:t>
-      </w:r>
-    </w:p>
-    <w:p>
-      <w:pPr>
-        <w:spacing w:before="0" w:after="0" w:line="276"/>
-        <w:ind w:right="0" w:left="0" w:firstLine="0"/>
-        <w:jc w:val="left"/>
-        <w:rPr>
-          <w:rFonts w:ascii="Arial" w:hAnsi="Arial" w:cs="Arial" w:eastAsia="Arial"/>
-          <w:color w:val="auto"/>
-          <w:spacing w:val="0"/>
-          <w:position w:val="0"/>
-          <w:sz w:val="22"/>
-          <w:shd w:fill="auto" w:val="clear"/>
-        </w:rPr>
-      </w:pPr>
-      <w:r>
-        <w:rPr>
-          <w:rFonts w:ascii="Arial" w:hAnsi="Arial" w:cs="Arial" w:eastAsia="Arial"/>
-          <w:color w:val="auto"/>
-          <w:spacing w:val="0"/>
-          <w:position w:val="0"/>
-          <w:sz w:val="22"/>
-          <w:shd w:fill="auto" w:val="clear"/>
-        </w:rPr>
-        <w:t xml:space="preserve">HTML5</w:t>
-      </w:r>
-    </w:p>
-    <w:p>
-      <w:pPr>
-        <w:spacing w:before="0" w:after="0" w:line="276"/>
-        <w:ind w:right="0" w:left="0" w:firstLine="0"/>
-        <w:jc w:val="left"/>
-        <w:rPr>
-          <w:rFonts w:ascii="Arial" w:hAnsi="Arial" w:cs="Arial" w:eastAsia="Arial"/>
-          <w:color w:val="auto"/>
-          <w:spacing w:val="0"/>
-          <w:position w:val="0"/>
-          <w:sz w:val="22"/>
-          <w:shd w:fill="auto" w:val="clear"/>
-        </w:rPr>
-      </w:pPr>
-      <w:r>
-        <w:rPr>
-          <w:rFonts w:ascii="Arial" w:hAnsi="Arial" w:cs="Arial" w:eastAsia="Arial"/>
-          <w:color w:val="auto"/>
-          <w:spacing w:val="0"/>
-          <w:position w:val="0"/>
-          <w:sz w:val="22"/>
-          <w:shd w:fill="auto" w:val="clear"/>
-        </w:rPr>
-        <w:t xml:space="preserve">CSS3</w:t>
-      </w:r>
-    </w:p>
-    <w:p>
-      <w:pPr>
-        <w:spacing w:before="0" w:after="0" w:line="276"/>
-        <w:ind w:right="0" w:left="0" w:firstLine="0"/>
-        <w:jc w:val="left"/>
-        <w:rPr>
-          <w:rFonts w:ascii="Arial" w:hAnsi="Arial" w:cs="Arial" w:eastAsia="Arial"/>
-          <w:color w:val="auto"/>
-          <w:spacing w:val="0"/>
-          <w:position w:val="0"/>
-          <w:sz w:val="22"/>
-          <w:shd w:fill="auto" w:val="clear"/>
-        </w:rPr>
-      </w:pPr>
-      <w:r>
-        <w:rPr>
-          <w:rFonts w:ascii="Arial" w:hAnsi="Arial" w:cs="Arial" w:eastAsia="Arial"/>
-          <w:color w:val="auto"/>
-          <w:spacing w:val="0"/>
-          <w:position w:val="0"/>
-          <w:sz w:val="22"/>
-          <w:shd w:fill="auto" w:val="clear"/>
-        </w:rPr>
-        <w:t xml:space="preserve">JavaScript</w:t>
+        <w:tab/>
+        <w:tab/>
+        <w:tab/>
+        <w:tab/>
+        <w:tab/>
+        <w:tab/>
+        <w:t xml:space="preserve">NPM</w:t>
       </w:r>
     </w:p>
     <w:p>

</xml_diff>